<commit_message>
"Progreso 1 al dia 15-03"
</commit_message>
<xml_diff>
--- a/Documento de organización del proyecto CI2611.docx
+++ b/Documento de organización del proyecto CI2611.docx
@@ -1,13 +1,623 @@
 
 <file path=word/document.xml><?xml version="1.0" encoding="utf-8"?>
-<w:document xmlns:wpc="http://schemas.microsoft.com/office/word/2010/wordprocessingCanvas" xmlns:cx="http://schemas.microsoft.com/office/drawing/2014/chartex" xmlns:cx1="http://schemas.microsoft.com/office/drawing/2015/9/8/chartex" xmlns:cx2="http://schemas.microsoft.com/office/drawing/2015/10/21/chartex" xmlns:cx3="http://schemas.microsoft.com/office/drawing/2016/5/9/chartex" xmlns:cx4="http://schemas.microsoft.com/office/drawing/2016/5/10/chartex" xmlns:cx5="http://schemas.microsoft.com/office/drawing/2016/5/11/chartex" xmlns:cx6="http://schemas.microsoft.com/office/drawing/2016/5/12/chartex" xmlns:cx7="http://schemas.microsoft.com/office/drawing/2016/5/13/chartex" xmlns:cx8="http://schemas.microsoft.com/office/drawing/2016/5/14/chartex" xmlns:mc="http://schemas.openxmlformats.org/markup-compatibility/2006" xmlns:aink="http://schemas.microsoft.com/office/drawing/2016/ink" xmlns:am3d="http://schemas.microsoft.com/office/drawing/2017/model3d" xmlns:o="urn:schemas-microsoft-com:office:office" xmlns:r="http://schemas.openxmlformats.org/officeDocument/2006/relationships" xmlns:m="http://schemas.openxmlformats.org/officeDocument/2006/math" xmlns:v="urn:schemas-microsoft-com:vml" xmlns:wp14="http://schemas.microsoft.com/office/word/2010/wordprocessingDrawing" xmlns:wp="http://schemas.openxmlformats.org/drawingml/2006/wordprocessingDrawing" xmlns:w10="urn:schemas-microsoft-com:office:word" xmlns:w="http://schemas.openxmlformats.org/wordprocessingml/2006/main" xmlns:w14="http://schemas.microsoft.com/office/word/2010/wordml" xmlns:w15="http://schemas.microsoft.com/office/word/2012/wordml" xmlns:w16cex="http://schemas.microsoft.com/office/word/2018/wordml/cex" xmlns:w16cid="http://schemas.microsoft.com/office/word/2016/wordml/cid" xmlns:w16="http://schemas.microsoft.com/office/word/2018/wordml" xmlns:w16sdtdh="http://schemas.microsoft.com/office/word/2020/wordml/sdtdatahash" xmlns:w16se="http://schemas.microsoft.com/office/word/2015/wordml/symex" xmlns:wpg="http://schemas.microsoft.com/office/word/2010/wordprocessingGroup" xmlns:wpi="http://schemas.microsoft.com/office/word/2010/wordprocessingInk" xmlns:wne="http://schemas.microsoft.com/office/word/2006/wordml" xmlns:wps="http://schemas.microsoft.com/office/word/2010/wordprocessingShape" mc:Ignorable="w14 w15 w16se w16cid w16 w16cex w16sdtdh wp14">
+<w:document xmlns:wpc="http://schemas.microsoft.com/office/word/2010/wordprocessingCanvas" xmlns:cx="http://schemas.microsoft.com/office/drawing/2014/chartex" xmlns:cx1="http://schemas.microsoft.com/office/drawing/2015/9/8/chartex" xmlns:cx2="http://schemas.microsoft.com/office/drawing/2015/10/21/chartex" xmlns:cx3="http://schemas.microsoft.com/office/drawing/2016/5/9/chartex" xmlns:cx4="http://schemas.microsoft.com/office/drawing/2016/5/10/chartex" xmlns:cx5="http://schemas.microsoft.com/office/drawing/2016/5/11/chartex" xmlns:cx6="http://schemas.microsoft.com/office/drawing/2016/5/12/chartex" xmlns:cx7="http://schemas.microsoft.com/office/drawing/2016/5/13/chartex" xmlns:cx8="http://schemas.microsoft.com/office/drawing/2016/5/14/chartex" xmlns:mc="http://schemas.openxmlformats.org/markup-compatibility/2006" xmlns:aink="http://schemas.microsoft.com/office/drawing/2016/ink" xmlns:am3d="http://schemas.microsoft.com/office/drawing/2017/model3d" xmlns:o="urn:schemas-microsoft-com:office:office" xmlns:oel="http://schemas.microsoft.com/office/2019/extlst" xmlns:r="http://schemas.openxmlformats.org/officeDocument/2006/relationships" xmlns:m="http://schemas.openxmlformats.org/officeDocument/2006/math" xmlns:v="urn:schemas-microsoft-com:vml" xmlns:wp14="http://schemas.microsoft.com/office/word/2010/wordprocessingDrawing" xmlns:wp="http://schemas.openxmlformats.org/drawingml/2006/wordprocessingDrawing" xmlns:w10="urn:schemas-microsoft-com:office:word" xmlns:w="http://schemas.openxmlformats.org/wordprocessingml/2006/main" xmlns:w14="http://schemas.microsoft.com/office/word/2010/wordml" xmlns:w15="http://schemas.microsoft.com/office/word/2012/wordml" xmlns:w16cex="http://schemas.microsoft.com/office/word/2018/wordml/cex" xmlns:w16cid="http://schemas.microsoft.com/office/word/2016/wordml/cid" xmlns:w16="http://schemas.microsoft.com/office/word/2018/wordml" xmlns:w16sdtdh="http://schemas.microsoft.com/office/word/2020/wordml/sdtdatahash" xmlns:w16se="http://schemas.microsoft.com/office/word/2015/wordml/symex" xmlns:wpg="http://schemas.microsoft.com/office/word/2010/wordprocessingGroup" xmlns:wpi="http://schemas.microsoft.com/office/word/2010/wordprocessingInk" xmlns:wne="http://schemas.microsoft.com/office/word/2006/wordml" xmlns:wps="http://schemas.microsoft.com/office/word/2010/wordprocessingShape" mc:Ignorable="w14 w15 w16se w16cid w16 w16cex w16sdtdh wp14">
   <w:body>
     <w:p>
       <w:pPr>
         <w:rPr>
           <w:rFonts w:ascii="Cambria Math" w:hAnsi="Cambria Math"/>
-        </w:rPr>
-      </w:pPr>
+          <w:b/>
+          <w:bCs/>
+        </w:rPr>
+      </w:pPr>
+      <w:r>
+        <w:rPr>
+          <w:rFonts w:ascii="Cambria Math" w:hAnsi="Cambria Math"/>
+          <w:b/>
+          <w:bCs/>
+        </w:rPr>
+        <w:t>IDEAS:</w:t>
+      </w:r>
+    </w:p>
+    <w:p>
+      <w:pPr>
+        <w:rPr>
+          <w:rFonts w:ascii="Cambria Math" w:hAnsi="Cambria Math"/>
+        </w:rPr>
+      </w:pPr>
+      <w:r>
+        <w:rPr>
+          <w:rFonts w:ascii="Cambria Math" w:hAnsi="Cambria Math"/>
+          <w:i/>
+          <w:iCs/>
+        </w:rPr>
+        <w:t>Creación del tablero:</w:t>
+      </w:r>
+    </w:p>
+    <w:p>
+      <w:pPr>
+        <w:rPr>
+          <w:rFonts w:ascii="Cambria Math" w:hAnsi="Cambria Math"/>
+        </w:rPr>
+      </w:pPr>
+      <w:r>
+        <w:rPr>
+          <w:rFonts w:ascii="Cambria Math" w:hAnsi="Cambria Math"/>
+        </w:rPr>
+        <w:t xml:space="preserve">Creamos una ‘clase madre’ llamada Tablero y una ‘clase hija’ llamada Casilla. Tablero se compone de Casillas. </w:t>
+      </w:r>
+    </w:p>
+    <w:p>
+      <w:pPr>
+        <w:pStyle w:val="Prrafodelista"/>
+        <w:numPr>
+          <w:ilvl w:val="0"/>
+          <w:numId w:val="4"/>
+        </w:numPr>
+        <w:rPr>
+          <w:rFonts w:ascii="Cambria Math" w:hAnsi="Cambria Math"/>
+        </w:rPr>
+      </w:pPr>
+      <w:r>
+        <w:rPr>
+          <w:rFonts w:ascii="Cambria Math" w:hAnsi="Cambria Math"/>
+        </w:rPr>
+        <w:t xml:space="preserve">Tablero: </w:t>
+      </w:r>
+    </w:p>
+    <w:p>
+      <w:pPr>
+        <w:pStyle w:val="Prrafodelista"/>
+        <w:numPr>
+          <w:ilvl w:val="1"/>
+          <w:numId w:val="4"/>
+        </w:numPr>
+        <w:rPr>
+          <w:rFonts w:ascii="Cambria Math" w:hAnsi="Cambria Math"/>
+        </w:rPr>
+      </w:pPr>
+      <w:r>
+        <w:rPr>
+          <w:rFonts w:ascii="Cambria Math" w:hAnsi="Cambria Math"/>
+        </w:rPr>
+        <w:t>Atributos:</w:t>
+      </w:r>
+    </w:p>
+    <w:p>
+      <w:pPr>
+        <w:pStyle w:val="Prrafodelista"/>
+        <w:numPr>
+          <w:ilvl w:val="2"/>
+          <w:numId w:val="4"/>
+        </w:numPr>
+        <w:rPr>
+          <w:rFonts w:ascii="Cambria Math" w:hAnsi="Cambria Math"/>
+        </w:rPr>
+      </w:pPr>
+      <w:r>
+        <w:rPr>
+          <w:rFonts w:ascii="Cambria Math" w:hAnsi="Cambria Math"/>
+        </w:rPr>
+        <w:t>List[</w:t>
+      </w:r>
+      <w:r>
+        <w:rPr>
+          <w:rFonts w:ascii="Cambria Math" w:hAnsi="Cambria Math"/>
+        </w:rPr>
+        <w:t>List[</w:t>
+      </w:r>
+      <w:r>
+        <w:rPr>
+          <w:rFonts w:ascii="Cambria Math" w:hAnsi="Cambria Math"/>
+        </w:rPr>
+        <w:t>Casilla</w:t>
+      </w:r>
+      <w:r>
+        <w:rPr>
+          <w:rFonts w:ascii="Cambria Math" w:hAnsi="Cambria Math"/>
+        </w:rPr>
+        <w:t>]</w:t>
+      </w:r>
+      <w:r>
+        <w:rPr>
+          <w:rFonts w:ascii="Cambria Math" w:hAnsi="Cambria Math"/>
+        </w:rPr>
+        <w:t>]</w:t>
+      </w:r>
+    </w:p>
+    <w:p>
+      <w:pPr>
+        <w:pStyle w:val="Prrafodelista"/>
+        <w:numPr>
+          <w:ilvl w:val="2"/>
+          <w:numId w:val="4"/>
+        </w:numPr>
+        <w:rPr>
+          <w:rFonts w:ascii="Cambria Math" w:hAnsi="Cambria Math"/>
+        </w:rPr>
+      </w:pPr>
+      <w:r>
+        <w:rPr>
+          <w:rFonts w:ascii="Cambria Math" w:hAnsi="Cambria Math"/>
+        </w:rPr>
+        <w:t>Estado: “Ganado” o “En Juego”</w:t>
+      </w:r>
+    </w:p>
+    <w:p>
+      <w:pPr>
+        <w:pStyle w:val="Prrafodelista"/>
+        <w:numPr>
+          <w:ilvl w:val="2"/>
+          <w:numId w:val="4"/>
+        </w:numPr>
+        <w:rPr>
+          <w:rFonts w:ascii="Cambria Math" w:hAnsi="Cambria Math"/>
+        </w:rPr>
+      </w:pPr>
+      <w:r>
+        <w:rPr>
+          <w:rFonts w:ascii="Cambria Math" w:hAnsi="Cambria Math"/>
+        </w:rPr>
+        <w:t>Lado: int</w:t>
+      </w:r>
+    </w:p>
+    <w:p>
+      <w:pPr>
+        <w:pStyle w:val="Prrafodelista"/>
+        <w:numPr>
+          <w:ilvl w:val="2"/>
+          <w:numId w:val="4"/>
+        </w:numPr>
+        <w:rPr>
+          <w:rFonts w:ascii="Cambria Math" w:hAnsi="Cambria Math"/>
+        </w:rPr>
+      </w:pPr>
+      <w:r>
+        <w:rPr>
+          <w:rFonts w:ascii="Cambria Math" w:hAnsi="Cambria Math"/>
+        </w:rPr>
+        <w:t>Turno: int</w:t>
+      </w:r>
+    </w:p>
+    <w:p>
+      <w:pPr>
+        <w:pStyle w:val="Prrafodelista"/>
+        <w:numPr>
+          <w:ilvl w:val="1"/>
+          <w:numId w:val="4"/>
+        </w:numPr>
+        <w:rPr>
+          <w:rFonts w:ascii="Cambria Math" w:hAnsi="Cambria Math"/>
+        </w:rPr>
+      </w:pPr>
+      <w:r>
+        <w:rPr>
+          <w:rFonts w:ascii="Cambria Math" w:hAnsi="Cambria Math"/>
+        </w:rPr>
+        <w:t>Métodos:</w:t>
+      </w:r>
+    </w:p>
+    <w:p>
+      <w:pPr>
+        <w:pStyle w:val="Prrafodelista"/>
+        <w:numPr>
+          <w:ilvl w:val="2"/>
+          <w:numId w:val="4"/>
+        </w:numPr>
+        <w:rPr>
+          <w:rFonts w:ascii="Cambria Math" w:hAnsi="Cambria Math"/>
+        </w:rPr>
+      </w:pPr>
+      <w:r>
+        <w:rPr>
+          <w:rFonts w:ascii="Cambria Math" w:hAnsi="Cambria Math"/>
+        </w:rPr>
+        <w:t>Dibujar_Tablero():</w:t>
+      </w:r>
+    </w:p>
+    <w:p>
+      <w:pPr>
+        <w:pStyle w:val="Prrafodelista"/>
+        <w:numPr>
+          <w:ilvl w:val="3"/>
+          <w:numId w:val="4"/>
+        </w:numPr>
+        <w:rPr>
+          <w:rFonts w:ascii="Cambria Math" w:hAnsi="Cambria Math"/>
+        </w:rPr>
+      </w:pPr>
+      <w:r>
+        <w:rPr>
+          <w:rFonts w:ascii="Cambria Math" w:hAnsi="Cambria Math"/>
+        </w:rPr>
+        <w:t>Crear_Casilla():</w:t>
+      </w:r>
+    </w:p>
+    <w:p>
+      <w:pPr>
+        <w:pStyle w:val="Prrafodelista"/>
+        <w:numPr>
+          <w:ilvl w:val="2"/>
+          <w:numId w:val="4"/>
+        </w:numPr>
+        <w:rPr>
+          <w:rFonts w:ascii="Cambria Math" w:hAnsi="Cambria Math"/>
+        </w:rPr>
+      </w:pPr>
+      <w:r>
+        <w:rPr>
+          <w:rFonts w:ascii="Cambria Math" w:hAnsi="Cambria Math"/>
+        </w:rPr>
+        <w:t>Eliminar_Tablero():</w:t>
+      </w:r>
+    </w:p>
+    <w:p>
+      <w:pPr>
+        <w:pStyle w:val="Prrafodelista"/>
+        <w:numPr>
+          <w:ilvl w:val="2"/>
+          <w:numId w:val="4"/>
+        </w:numPr>
+        <w:rPr>
+          <w:rFonts w:ascii="Cambria Math" w:hAnsi="Cambria Math"/>
+        </w:rPr>
+      </w:pPr>
+      <w:r>
+        <w:rPr>
+          <w:rFonts w:ascii="Cambria Math" w:hAnsi="Cambria Math"/>
+        </w:rPr>
+        <w:t>Ganar_Tablero():</w:t>
+      </w:r>
+    </w:p>
+    <w:p>
+      <w:pPr>
+        <w:pStyle w:val="Prrafodelista"/>
+        <w:numPr>
+          <w:ilvl w:val="2"/>
+          <w:numId w:val="4"/>
+        </w:numPr>
+        <w:rPr>
+          <w:rFonts w:ascii="Cambria Math" w:hAnsi="Cambria Math"/>
+        </w:rPr>
+      </w:pPr>
+      <w:r>
+        <w:rPr>
+          <w:rFonts w:ascii="Cambria Math" w:hAnsi="Cambria Math"/>
+        </w:rPr>
+        <w:t>Empatar_Tablero():</w:t>
+      </w:r>
+    </w:p>
+    <w:p>
+      <w:pPr>
+        <w:pStyle w:val="Prrafodelista"/>
+        <w:numPr>
+          <w:ilvl w:val="2"/>
+          <w:numId w:val="4"/>
+        </w:numPr>
+        <w:rPr>
+          <w:rFonts w:ascii="Cambria Math" w:hAnsi="Cambria Math"/>
+        </w:rPr>
+      </w:pPr>
+      <w:r>
+        <w:rPr>
+          <w:rFonts w:ascii="Cambria Math" w:hAnsi="Cambria Math"/>
+        </w:rPr>
+        <w:t>Reiniciar_Tablero():</w:t>
+      </w:r>
+    </w:p>
+    <w:p>
+      <w:pPr>
+        <w:pStyle w:val="Prrafodelista"/>
+        <w:numPr>
+          <w:ilvl w:val="0"/>
+          <w:numId w:val="4"/>
+        </w:numPr>
+        <w:rPr>
+          <w:rFonts w:ascii="Cambria Math" w:hAnsi="Cambria Math"/>
+        </w:rPr>
+      </w:pPr>
+      <w:r>
+        <w:rPr>
+          <w:rFonts w:ascii="Cambria Math" w:hAnsi="Cambria Math"/>
+        </w:rPr>
+        <w:t>Casilla:</w:t>
+      </w:r>
+    </w:p>
+    <w:p>
+      <w:pPr>
+        <w:pStyle w:val="Prrafodelista"/>
+        <w:numPr>
+          <w:ilvl w:val="1"/>
+          <w:numId w:val="4"/>
+        </w:numPr>
+        <w:rPr>
+          <w:rFonts w:ascii="Cambria Math" w:hAnsi="Cambria Math"/>
+        </w:rPr>
+      </w:pPr>
+      <w:r>
+        <w:rPr>
+          <w:rFonts w:ascii="Cambria Math" w:hAnsi="Cambria Math"/>
+        </w:rPr>
+        <w:t>Atributos:</w:t>
+      </w:r>
+    </w:p>
+    <w:p>
+      <w:pPr>
+        <w:pStyle w:val="Prrafodelista"/>
+        <w:numPr>
+          <w:ilvl w:val="2"/>
+          <w:numId w:val="4"/>
+        </w:numPr>
+        <w:rPr>
+          <w:rFonts w:ascii="Cambria Math" w:hAnsi="Cambria Math"/>
+        </w:rPr>
+      </w:pPr>
+      <w:r>
+        <w:rPr>
+          <w:rFonts w:ascii="Cambria Math" w:hAnsi="Cambria Math"/>
+        </w:rPr>
+        <w:t>Estado: int</w:t>
+      </w:r>
+    </w:p>
+    <w:p>
+      <w:pPr>
+        <w:pStyle w:val="Prrafodelista"/>
+        <w:numPr>
+          <w:ilvl w:val="2"/>
+          <w:numId w:val="4"/>
+        </w:numPr>
+        <w:rPr>
+          <w:rFonts w:ascii="Cambria Math" w:hAnsi="Cambria Math"/>
+        </w:rPr>
+      </w:pPr>
+      <w:r>
+        <w:rPr>
+          <w:rFonts w:ascii="Cambria Math" w:hAnsi="Cambria Math"/>
+        </w:rPr>
+        <w:t>Posicion: Tuple</w:t>
+      </w:r>
+      <w:r>
+        <w:rPr>
+          <w:rFonts w:ascii="Cambria Math" w:hAnsi="Cambria Math"/>
+        </w:rPr>
+        <w:t>[int,int]</w:t>
+      </w:r>
+    </w:p>
+    <w:p>
+      <w:pPr>
+        <w:pStyle w:val="Prrafodelista"/>
+        <w:numPr>
+          <w:ilvl w:val="2"/>
+          <w:numId w:val="4"/>
+        </w:numPr>
+        <w:rPr>
+          <w:rFonts w:ascii="Cambria Math" w:hAnsi="Cambria Math"/>
+        </w:rPr>
+      </w:pPr>
+      <w:r>
+        <w:rPr>
+          <w:rFonts w:ascii="Cambria Math" w:hAnsi="Cambria Math"/>
+        </w:rPr>
+        <w:t>Lado: int</w:t>
+      </w:r>
+    </w:p>
+    <w:p>
+      <w:pPr>
+        <w:pStyle w:val="Prrafodelista"/>
+        <w:numPr>
+          <w:ilvl w:val="2"/>
+          <w:numId w:val="4"/>
+        </w:numPr>
+        <w:rPr>
+          <w:rFonts w:ascii="Cambria Math" w:hAnsi="Cambria Math"/>
+        </w:rPr>
+      </w:pPr>
+      <w:r>
+        <w:rPr>
+          <w:rFonts w:ascii="Cambria Math" w:hAnsi="Cambria Math"/>
+        </w:rPr>
+        <w:t>Tablero: Tablero</w:t>
+      </w:r>
+    </w:p>
+    <w:p>
+      <w:pPr>
+        <w:pStyle w:val="Prrafodelista"/>
+        <w:numPr>
+          <w:ilvl w:val="1"/>
+          <w:numId w:val="4"/>
+        </w:numPr>
+        <w:rPr>
+          <w:rFonts w:ascii="Cambria Math" w:hAnsi="Cambria Math"/>
+        </w:rPr>
+      </w:pPr>
+      <w:r>
+        <w:rPr>
+          <w:rFonts w:ascii="Cambria Math" w:hAnsi="Cambria Math"/>
+        </w:rPr>
+        <w:t>Métodos:</w:t>
+      </w:r>
+    </w:p>
+    <w:p>
+      <w:pPr>
+        <w:pStyle w:val="Prrafodelista"/>
+        <w:numPr>
+          <w:ilvl w:val="2"/>
+          <w:numId w:val="4"/>
+        </w:numPr>
+        <w:rPr>
+          <w:rFonts w:ascii="Cambria Math" w:hAnsi="Cambria Math"/>
+        </w:rPr>
+      </w:pPr>
+      <w:r>
+        <w:rPr>
+          <w:rFonts w:ascii="Cambria Math" w:hAnsi="Cambria Math"/>
+        </w:rPr>
+        <w:t>Dibujar_Casilla():</w:t>
+      </w:r>
+    </w:p>
+    <w:p>
+      <w:pPr>
+        <w:rPr>
+          <w:rFonts w:ascii="Cambria Math" w:hAnsi="Cambria Math"/>
+        </w:rPr>
+      </w:pPr>
+      <w:r>
+        <w:rPr>
+          <w:rFonts w:ascii="Cambria Math" w:hAnsi="Cambria Math"/>
+        </w:rPr>
+        <w:t>Sobre los métodos de la clase Casilla:</w:t>
+      </w:r>
+    </w:p>
+    <w:p>
+      <w:pPr>
+        <w:pStyle w:val="Prrafodelista"/>
+        <w:numPr>
+          <w:ilvl w:val="0"/>
+          <w:numId w:val="5"/>
+        </w:numPr>
+        <w:rPr>
+          <w:rFonts w:ascii="Cambria Math" w:hAnsi="Cambria Math"/>
+        </w:rPr>
+      </w:pPr>
+      <w:r>
+        <w:rPr>
+          <w:rFonts w:ascii="Cambria Math" w:hAnsi="Cambria Math"/>
+        </w:rPr>
+        <w:t>Dibujar_Casilla():</w:t>
+      </w:r>
+    </w:p>
+    <w:p>
+      <w:pPr>
+        <w:pStyle w:val="Prrafodelista"/>
+        <w:numPr>
+          <w:ilvl w:val="1"/>
+          <w:numId w:val="5"/>
+        </w:numPr>
+        <w:rPr>
+          <w:rFonts w:ascii="Cambria Math" w:hAnsi="Cambria Math"/>
+        </w:rPr>
+      </w:pPr>
+      <w:r>
+        <w:rPr>
+          <w:rFonts w:ascii="Cambria Math" w:hAnsi="Cambria Math"/>
+        </w:rPr>
+        <w:t>Crear_cuadrado(</w:t>
+      </w:r>
+      <w:r>
+        <w:rPr>
+          <w:rFonts w:ascii="Cambria Math" w:hAnsi="Cambria Math"/>
+        </w:rPr>
+        <w:t>args*, color</w:t>
+      </w:r>
+      <w:r>
+        <w:rPr>
+          <w:rFonts w:ascii="Cambria Math" w:hAnsi="Cambria Math"/>
+        </w:rPr>
+        <w:t>)</w:t>
+      </w:r>
+    </w:p>
+    <w:p>
+      <w:pPr>
+        <w:pStyle w:val="Prrafodelista"/>
+        <w:numPr>
+          <w:ilvl w:val="2"/>
+          <w:numId w:val="5"/>
+        </w:numPr>
+        <w:rPr>
+          <w:rFonts w:ascii="Cambria Math" w:hAnsi="Cambria Math"/>
+        </w:rPr>
+      </w:pPr>
+      <w:r>
+        <w:rPr>
+          <w:rFonts w:ascii="Cambria Math" w:hAnsi="Cambria Math"/>
+        </w:rPr>
+        <w:t>Crear_Evento(&lt;Botton-1&gt;)</w:t>
+      </w:r>
+    </w:p>
+    <w:p>
+      <w:pPr>
+        <w:pStyle w:val="Prrafodelista"/>
+        <w:numPr>
+          <w:ilvl w:val="3"/>
+          <w:numId w:val="5"/>
+        </w:numPr>
+        <w:rPr>
+          <w:rFonts w:ascii="Cambria Math" w:hAnsi="Cambria Math"/>
+        </w:rPr>
+      </w:pPr>
+      <w:r>
+        <w:rPr>
+          <w:rFonts w:ascii="Cambria Math" w:hAnsi="Cambria Math"/>
+        </w:rPr>
+        <w:t>Editar_Estado()</w:t>
+      </w:r>
+    </w:p>
+    <w:p>
+      <w:pPr>
+        <w:pStyle w:val="Prrafodelista"/>
+        <w:numPr>
+          <w:ilvl w:val="0"/>
+          <w:numId w:val="5"/>
+        </w:numPr>
+        <w:rPr>
+          <w:rFonts w:ascii="Cambria Math" w:hAnsi="Cambria Math"/>
+        </w:rPr>
+      </w:pPr>
+      <w:r>
+        <w:rPr>
+          <w:rFonts w:ascii="Cambria Math" w:hAnsi="Cambria Math"/>
+        </w:rPr>
+        <w:t>Editar_Estado():</w:t>
+      </w:r>
+    </w:p>
+    <w:p>
+      <w:pPr>
+        <w:pStyle w:val="Prrafodelista"/>
+        <w:numPr>
+          <w:ilvl w:val="1"/>
+          <w:numId w:val="5"/>
+        </w:numPr>
+        <w:rPr>
+          <w:rFonts w:ascii="Cambria Math" w:hAnsi="Cambria Math"/>
+        </w:rPr>
+      </w:pPr>
+      <w:r>
+        <w:rPr>
+          <w:rFonts w:ascii="Cambria Math" w:hAnsi="Cambria Math"/>
+        </w:rPr>
+        <w:t xml:space="preserve"> Condicionales (por definir)</w:t>
+      </w:r>
+    </w:p>
+    <w:p>
+      <w:pPr>
+        <w:pStyle w:val="Prrafodelista"/>
+        <w:numPr>
+          <w:ilvl w:val="2"/>
+          <w:numId w:val="5"/>
+        </w:numPr>
+        <w:rPr>
+          <w:rFonts w:ascii="Cambria Math" w:hAnsi="Cambria Math"/>
+        </w:rPr>
+      </w:pPr>
+      <w:r>
+        <w:rPr>
+          <w:rFonts w:ascii="Cambria Math" w:hAnsi="Cambria Math"/>
+        </w:rPr>
+        <w:t>Al_cambiar() #llama a Cambiar_Turno</w:t>
+      </w:r>
+    </w:p>
+    <w:p>
+      <w:pPr>
+        <w:rPr>
+          <w:rFonts w:ascii="Cambria Math" w:hAnsi="Cambria Math"/>
+        </w:rPr>
+      </w:pPr>
+      <w:r>
+        <w:rPr>
+          <w:rFonts w:ascii="Cambria Math" w:hAnsi="Cambria Math"/>
+        </w:rPr>
+        <w:br w:type="page"/>
+      </w:r>
     </w:p>
     <w:p>
       <w:pPr>
@@ -86,21 +696,7 @@
         <w:rPr>
           <w:rFonts w:ascii="Cambria Math" w:hAnsi="Cambria Math"/>
         </w:rPr>
-        <w:t xml:space="preserve">que contenga las dimensiones esperadas. (Vamos a poder mover el </w:t>
-      </w:r>
-      <w:proofErr w:type="spellStart"/>
-      <w:r>
-        <w:rPr>
-          <w:rFonts w:ascii="Cambria Math" w:hAnsi="Cambria Math"/>
-        </w:rPr>
-        <w:t>canvas</w:t>
-      </w:r>
-      <w:proofErr w:type="spellEnd"/>
-      <w:r>
-        <w:rPr>
-          <w:rFonts w:ascii="Cambria Math" w:hAnsi="Cambria Math"/>
-        </w:rPr>
-        <w:t xml:space="preserve">) </w:t>
+        <w:t xml:space="preserve">que contenga las dimensiones esperadas. (Vamos a poder mover el canvas) </w:t>
       </w:r>
     </w:p>
     <w:p>
@@ -499,7 +1095,7 @@
                 <v:stroke joinstyle="miter"/>
                 <v:path gradientshapeok="t" o:connecttype="rect"/>
               </v:shapetype>
-              <v:shape id="Cuadro de texto 2" o:spid="_x0000_s1026" type="#_x0000_t202" style="position:absolute;left:0;text-align:left;margin-left:154.15pt;margin-top:5.6pt;width:59.45pt;height:21.05pt;z-index:251665408;visibility:visible;mso-wrap-style:square;mso-width-percent:0;mso-height-percent:0;mso-wrap-distance-left:9pt;mso-wrap-distance-top:3.6pt;mso-wrap-distance-right:9pt;mso-wrap-distance-bottom:3.6pt;mso-position-horizontal:absolute;mso-position-horizontal-relative:text;mso-position-vertical:absolute;mso-position-vertical-relative:text;mso-width-percent:0;mso-height-percent:0;mso-width-relative:margin;mso-height-relative:margin;v-text-anchor:top" o:gfxdata="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" filled="f" stroked="f">
+              <v:shape id="Cuadro de texto 2" o:spid="_x0000_s1026" type="#_x0000_t202" style="position:absolute;left:0;text-align:left;margin-left:154.15pt;margin-top:5.6pt;width:59.45pt;height:21.05pt;z-index:251665408;visibility:visible;mso-wrap-style:square;mso-width-percent:0;mso-height-percent:0;mso-wrap-distance-left:9pt;mso-wrap-distance-top:3.6pt;mso-wrap-distance-right:9pt;mso-wrap-distance-bottom:3.6pt;mso-position-horizontal:absolute;mso-position-horizontal-relative:text;mso-position-vertical:absolute;mso-position-vertical-relative:text;mso-width-percent:0;mso-height-percent:0;mso-width-relative:margin;mso-height-relative:margin;v-text-anchor:top" o:gfxdata="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" filled="f" stroked="f">
                 <v:textbox>
                   <w:txbxContent>
                     <w:p>
@@ -953,7 +1549,7 @@
           </mc:Choice>
           <mc:Fallback>
             <w:pict>
-              <v:shape w14:anchorId="7BFC41B4" id="_x0000_s1027" type="#_x0000_t202" style="position:absolute;margin-left:189.35pt;margin-top:1.6pt;width:68.85pt;height:110.6pt;z-index:251661312;visibility:visible;mso-wrap-style:square;mso-width-percent:0;mso-height-percent:200;mso-wrap-distance-left:9pt;mso-wrap-distance-top:3.6pt;mso-wrap-distance-right:9pt;mso-wrap-distance-bottom:3.6pt;mso-position-horizontal:absolute;mso-position-horizontal-relative:text;mso-position-vertical:absolute;mso-position-vertical-relative:text;mso-width-percent:0;mso-height-percent:200;mso-width-relative:margin;mso-height-relative:margin;v-text-anchor:top" o:gfxdata="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" filled="f" stroked="f">
+              <v:shape w14:anchorId="7BFC41B4" id="_x0000_s1027" type="#_x0000_t202" style="position:absolute;margin-left:189.35pt;margin-top:1.6pt;width:68.85pt;height:110.6pt;z-index:251661312;visibility:visible;mso-wrap-style:square;mso-width-percent:0;mso-height-percent:200;mso-wrap-distance-left:9pt;mso-wrap-distance-top:3.6pt;mso-wrap-distance-right:9pt;mso-wrap-distance-bottom:3.6pt;mso-position-horizontal:absolute;mso-position-horizontal-relative:text;mso-position-vertical:absolute;mso-position-vertical-relative:text;mso-width-percent:0;mso-height-percent:200;mso-width-relative:margin;mso-height-relative:margin;v-text-anchor:top" o:gfxdata="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" filled="f" stroked="f">
                 <v:textbox style="mso-fit-shape-to-text:t">
                   <w:txbxContent>
                     <w:p>
@@ -1098,21 +1694,7 @@
         <w:rPr>
           <w:rFonts w:ascii="Cambria Math" w:eastAsiaTheme="minorEastAsia" w:hAnsi="Cambria Math"/>
         </w:rPr>
-        <w:t xml:space="preserve"> por lo menos el método </w:t>
-      </w:r>
-      <w:proofErr w:type="spellStart"/>
-      <w:r>
-        <w:rPr>
-          <w:rFonts w:ascii="Cambria Math" w:eastAsiaTheme="minorEastAsia" w:hAnsi="Cambria Math"/>
-        </w:rPr>
-        <w:t>crear_casilla</w:t>
-      </w:r>
-      <w:proofErr w:type="spellEnd"/>
-      <w:r>
-        <w:rPr>
-          <w:rFonts w:ascii="Cambria Math" w:eastAsiaTheme="minorEastAsia" w:hAnsi="Cambria Math"/>
-        </w:rPr>
-        <w:t>(lienzo, x, y, ancho, alto)</w:t>
+        <w:t xml:space="preserve"> por lo menos el método crear_casilla(lienzo, x, y, ancho, alto)</w:t>
       </w:r>
     </w:p>
     <w:p>
@@ -1166,23 +1748,13 @@
         </w:rPr>
         <w:t xml:space="preserve">Cuando el usuario indique cuántas casillas desea (N), lo que haremos es dividir M sobre N. Eso determinará el ancho de las casillas. Una vez tenemos el ancho, se me ocurre crear las casillas con una función que sea, por ejemplo, </w:t>
       </w:r>
-      <w:proofErr w:type="spellStart"/>
       <w:r>
         <w:rPr>
           <w:rFonts w:ascii="Cambria Math" w:hAnsi="Cambria Math"/>
           <w:b/>
           <w:bCs/>
         </w:rPr>
-        <w:t>generar_tablero</w:t>
-      </w:r>
-      <w:proofErr w:type="spellEnd"/>
-      <w:r>
-        <w:rPr>
-          <w:rFonts w:ascii="Cambria Math" w:hAnsi="Cambria Math"/>
-          <w:b/>
-          <w:bCs/>
-        </w:rPr>
-        <w:t>().</w:t>
+        <w:t>generar_tablero().</w:t>
       </w:r>
     </w:p>
     <w:p>
@@ -1213,13 +1785,7 @@
             <w:rPr>
               <w:rFonts w:ascii="Cambria Math" w:hAnsi="Cambria Math"/>
             </w:rPr>
-            <m:t>y :int=</m:t>
-          </m:r>
-          <m:r>
-            <w:rPr>
-              <w:rFonts w:ascii="Cambria Math" w:hAnsi="Cambria Math"/>
-            </w:rPr>
-            <m:t>0</m:t>
+            <m:t>y :int=0</m:t>
           </m:r>
         </m:oMath>
       </m:oMathPara>
@@ -1442,7 +2008,6 @@
         <w:rPr>
           <w:rFonts w:ascii="Cambria Math" w:eastAsiaTheme="minorEastAsia" w:hAnsi="Cambria Math"/>
         </w:rPr>
-        <w:lastRenderedPageBreak/>
         <w:t xml:space="preserve">Siendo </w:t>
       </w:r>
       <m:oMath>
@@ -1523,8 +2088,121 @@
 </file>
 
 <file path=word/numbering.xml><?xml version="1.0" encoding="utf-8"?>
-<w:numbering xmlns:wpc="http://schemas.microsoft.com/office/word/2010/wordprocessingCanvas" xmlns:cx="http://schemas.microsoft.com/office/drawing/2014/chartex" xmlns:cx1="http://schemas.microsoft.com/office/drawing/2015/9/8/chartex" xmlns:cx2="http://schemas.microsoft.com/office/drawing/2015/10/21/chartex" xmlns:cx3="http://schemas.microsoft.com/office/drawing/2016/5/9/chartex" xmlns:cx4="http://schemas.microsoft.com/office/drawing/2016/5/10/chartex" xmlns:cx5="http://schemas.microsoft.com/office/drawing/2016/5/11/chartex" xmlns:cx6="http://schemas.microsoft.com/office/drawing/2016/5/12/chartex" xmlns:cx7="http://schemas.microsoft.com/office/drawing/2016/5/13/chartex" xmlns:cx8="http://schemas.microsoft.com/office/drawing/2016/5/14/chartex" xmlns:mc="http://schemas.openxmlformats.org/markup-compatibility/2006" xmlns:aink="http://schemas.microsoft.com/office/drawing/2016/ink" xmlns:am3d="http://schemas.microsoft.com/office/drawing/2017/model3d" xmlns:o="urn:schemas-microsoft-com:office:office" xmlns:r="http://schemas.openxmlformats.org/officeDocument/2006/relationships" xmlns:m="http://schemas.openxmlformats.org/officeDocument/2006/math" xmlns:v="urn:schemas-microsoft-com:vml" xmlns:wp14="http://schemas.microsoft.com/office/word/2010/wordprocessingDrawing" xmlns:wp="http://schemas.openxmlformats.org/drawingml/2006/wordprocessingDrawing" xmlns:w10="urn:schemas-microsoft-com:office:word" xmlns:w="http://schemas.openxmlformats.org/wordprocessingml/2006/main" xmlns:w14="http://schemas.microsoft.com/office/word/2010/wordml" xmlns:w15="http://schemas.microsoft.com/office/word/2012/wordml" xmlns:w16cex="http://schemas.microsoft.com/office/word/2018/wordml/cex" xmlns:w16cid="http://schemas.microsoft.com/office/word/2016/wordml/cid" xmlns:w16="http://schemas.microsoft.com/office/word/2018/wordml" xmlns:w16sdtdh="http://schemas.microsoft.com/office/word/2020/wordml/sdtdatahash" xmlns:w16se="http://schemas.microsoft.com/office/word/2015/wordml/symex" xmlns:wpg="http://schemas.microsoft.com/office/word/2010/wordprocessingGroup" xmlns:wpi="http://schemas.microsoft.com/office/word/2010/wordprocessingInk" xmlns:wne="http://schemas.microsoft.com/office/word/2006/wordml" xmlns:wps="http://schemas.microsoft.com/office/word/2010/wordprocessingShape" mc:Ignorable="w14 w15 w16se w16cid w16 w16cex w16sdtdh wp14">
+<w:numbering xmlns:wpc="http://schemas.microsoft.com/office/word/2010/wordprocessingCanvas" xmlns:cx="http://schemas.microsoft.com/office/drawing/2014/chartex" xmlns:cx1="http://schemas.microsoft.com/office/drawing/2015/9/8/chartex" xmlns:cx2="http://schemas.microsoft.com/office/drawing/2015/10/21/chartex" xmlns:cx3="http://schemas.microsoft.com/office/drawing/2016/5/9/chartex" xmlns:cx4="http://schemas.microsoft.com/office/drawing/2016/5/10/chartex" xmlns:cx5="http://schemas.microsoft.com/office/drawing/2016/5/11/chartex" xmlns:cx6="http://schemas.microsoft.com/office/drawing/2016/5/12/chartex" xmlns:cx7="http://schemas.microsoft.com/office/drawing/2016/5/13/chartex" xmlns:cx8="http://schemas.microsoft.com/office/drawing/2016/5/14/chartex" xmlns:mc="http://schemas.openxmlformats.org/markup-compatibility/2006" xmlns:aink="http://schemas.microsoft.com/office/drawing/2016/ink" xmlns:am3d="http://schemas.microsoft.com/office/drawing/2017/model3d" xmlns:o="urn:schemas-microsoft-com:office:office" xmlns:oel="http://schemas.microsoft.com/office/2019/extlst" xmlns:r="http://schemas.openxmlformats.org/officeDocument/2006/relationships" xmlns:m="http://schemas.openxmlformats.org/officeDocument/2006/math" xmlns:v="urn:schemas-microsoft-com:vml" xmlns:wp14="http://schemas.microsoft.com/office/word/2010/wordprocessingDrawing" xmlns:wp="http://schemas.openxmlformats.org/drawingml/2006/wordprocessingDrawing" xmlns:w10="urn:schemas-microsoft-com:office:word" xmlns:w="http://schemas.openxmlformats.org/wordprocessingml/2006/main" xmlns:w14="http://schemas.microsoft.com/office/word/2010/wordml" xmlns:w15="http://schemas.microsoft.com/office/word/2012/wordml" xmlns:w16cex="http://schemas.microsoft.com/office/word/2018/wordml/cex" xmlns:w16cid="http://schemas.microsoft.com/office/word/2016/wordml/cid" xmlns:w16="http://schemas.microsoft.com/office/word/2018/wordml" xmlns:w16sdtdh="http://schemas.microsoft.com/office/word/2020/wordml/sdtdatahash" xmlns:w16se="http://schemas.microsoft.com/office/word/2015/wordml/symex" xmlns:wpg="http://schemas.microsoft.com/office/word/2010/wordprocessingGroup" xmlns:wpi="http://schemas.microsoft.com/office/word/2010/wordprocessingInk" xmlns:wne="http://schemas.microsoft.com/office/word/2006/wordml" xmlns:wps="http://schemas.microsoft.com/office/word/2010/wordprocessingShape" mc:Ignorable="w14 w15 w16se w16cid w16 w16cex w16sdtdh wp14">
   <w:abstractNum w:abstractNumId="0" w15:restartNumberingAfterBreak="0">
+    <w:nsid w:val="14F76935"/>
+    <w:multiLevelType w:val="hybridMultilevel"/>
+    <w:tmpl w:val="85800102"/>
+    <w:lvl w:ilvl="0" w:tplc="04090005">
+      <w:start w:val="1"/>
+      <w:numFmt w:val="bullet"/>
+      <w:lvlText w:val=""/>
+      <w:lvlJc w:val="left"/>
+      <w:pPr>
+        <w:ind w:left="720" w:hanging="360"/>
+      </w:pPr>
+      <w:rPr>
+        <w:rFonts w:ascii="Wingdings" w:hAnsi="Wingdings" w:hint="default"/>
+      </w:rPr>
+    </w:lvl>
+    <w:lvl w:ilvl="1" w:tplc="04090003">
+      <w:start w:val="1"/>
+      <w:numFmt w:val="bullet"/>
+      <w:lvlText w:val="o"/>
+      <w:lvlJc w:val="left"/>
+      <w:pPr>
+        <w:ind w:left="1440" w:hanging="360"/>
+      </w:pPr>
+      <w:rPr>
+        <w:rFonts w:ascii="Courier New" w:hAnsi="Courier New" w:cs="Courier New" w:hint="default"/>
+      </w:rPr>
+    </w:lvl>
+    <w:lvl w:ilvl="2" w:tplc="04090005">
+      <w:start w:val="1"/>
+      <w:numFmt w:val="bullet"/>
+      <w:lvlText w:val=""/>
+      <w:lvlJc w:val="left"/>
+      <w:pPr>
+        <w:ind w:left="2160" w:hanging="360"/>
+      </w:pPr>
+      <w:rPr>
+        <w:rFonts w:ascii="Wingdings" w:hAnsi="Wingdings" w:hint="default"/>
+      </w:rPr>
+    </w:lvl>
+    <w:lvl w:ilvl="3" w:tplc="04090001">
+      <w:start w:val="1"/>
+      <w:numFmt w:val="bullet"/>
+      <w:lvlText w:val=""/>
+      <w:lvlJc w:val="left"/>
+      <w:pPr>
+        <w:ind w:left="2880" w:hanging="360"/>
+      </w:pPr>
+      <w:rPr>
+        <w:rFonts w:ascii="Symbol" w:hAnsi="Symbol" w:hint="default"/>
+      </w:rPr>
+    </w:lvl>
+    <w:lvl w:ilvl="4" w:tplc="04090003" w:tentative="1">
+      <w:start w:val="1"/>
+      <w:numFmt w:val="bullet"/>
+      <w:lvlText w:val="o"/>
+      <w:lvlJc w:val="left"/>
+      <w:pPr>
+        <w:ind w:left="3600" w:hanging="360"/>
+      </w:pPr>
+      <w:rPr>
+        <w:rFonts w:ascii="Courier New" w:hAnsi="Courier New" w:cs="Courier New" w:hint="default"/>
+      </w:rPr>
+    </w:lvl>
+    <w:lvl w:ilvl="5" w:tplc="04090005" w:tentative="1">
+      <w:start w:val="1"/>
+      <w:numFmt w:val="bullet"/>
+      <w:lvlText w:val=""/>
+      <w:lvlJc w:val="left"/>
+      <w:pPr>
+        <w:ind w:left="4320" w:hanging="360"/>
+      </w:pPr>
+      <w:rPr>
+        <w:rFonts w:ascii="Wingdings" w:hAnsi="Wingdings" w:hint="default"/>
+      </w:rPr>
+    </w:lvl>
+    <w:lvl w:ilvl="6" w:tplc="04090001" w:tentative="1">
+      <w:start w:val="1"/>
+      <w:numFmt w:val="bullet"/>
+      <w:lvlText w:val=""/>
+      <w:lvlJc w:val="left"/>
+      <w:pPr>
+        <w:ind w:left="5040" w:hanging="360"/>
+      </w:pPr>
+      <w:rPr>
+        <w:rFonts w:ascii="Symbol" w:hAnsi="Symbol" w:hint="default"/>
+      </w:rPr>
+    </w:lvl>
+    <w:lvl w:ilvl="7" w:tplc="04090003" w:tentative="1">
+      <w:start w:val="1"/>
+      <w:numFmt w:val="bullet"/>
+      <w:lvlText w:val="o"/>
+      <w:lvlJc w:val="left"/>
+      <w:pPr>
+        <w:ind w:left="5760" w:hanging="360"/>
+      </w:pPr>
+      <w:rPr>
+        <w:rFonts w:ascii="Courier New" w:hAnsi="Courier New" w:cs="Courier New" w:hint="default"/>
+      </w:rPr>
+    </w:lvl>
+    <w:lvl w:ilvl="8" w:tplc="04090005" w:tentative="1">
+      <w:start w:val="1"/>
+      <w:numFmt w:val="bullet"/>
+      <w:lvlText w:val=""/>
+      <w:lvlJc w:val="left"/>
+      <w:pPr>
+        <w:ind w:left="6480" w:hanging="360"/>
+      </w:pPr>
+      <w:rPr>
+        <w:rFonts w:ascii="Wingdings" w:hAnsi="Wingdings" w:hint="default"/>
+      </w:rPr>
+    </w:lvl>
+  </w:abstractNum>
+  <w:abstractNum w:abstractNumId="1" w15:restartNumberingAfterBreak="0">
     <w:nsid w:val="1C965E59"/>
     <w:multiLevelType w:val="hybridMultilevel"/>
     <w:tmpl w:val="94AC1504"/>
@@ -1613,7 +2291,7 @@
       </w:pPr>
     </w:lvl>
   </w:abstractNum>
-  <w:abstractNum w:abstractNumId="1" w15:restartNumberingAfterBreak="0">
+  <w:abstractNum w:abstractNumId="2" w15:restartNumberingAfterBreak="0">
     <w:nsid w:val="41650D48"/>
     <w:multiLevelType w:val="hybridMultilevel"/>
     <w:tmpl w:val="201E775A"/>
@@ -1702,7 +2380,7 @@
       </w:pPr>
     </w:lvl>
   </w:abstractNum>
-  <w:abstractNum w:abstractNumId="2" w15:restartNumberingAfterBreak="0">
+  <w:abstractNum w:abstractNumId="3" w15:restartNumberingAfterBreak="0">
     <w:nsid w:val="51252D48"/>
     <w:multiLevelType w:val="hybridMultilevel"/>
     <w:tmpl w:val="201E775A"/>
@@ -1791,14 +2469,133 @@
       </w:pPr>
     </w:lvl>
   </w:abstractNum>
-  <w:num w:numId="1">
-    <w:abstractNumId w:val="0"/>
+  <w:abstractNum w:abstractNumId="4" w15:restartNumberingAfterBreak="0">
+    <w:nsid w:val="7C0109B5"/>
+    <w:multiLevelType w:val="hybridMultilevel"/>
+    <w:tmpl w:val="C2C22B7A"/>
+    <w:lvl w:ilvl="0" w:tplc="04090001">
+      <w:start w:val="1"/>
+      <w:numFmt w:val="bullet"/>
+      <w:lvlText w:val=""/>
+      <w:lvlJc w:val="left"/>
+      <w:pPr>
+        <w:ind w:left="720" w:hanging="360"/>
+      </w:pPr>
+      <w:rPr>
+        <w:rFonts w:ascii="Symbol" w:hAnsi="Symbol" w:hint="default"/>
+      </w:rPr>
+    </w:lvl>
+    <w:lvl w:ilvl="1" w:tplc="04090003">
+      <w:start w:val="1"/>
+      <w:numFmt w:val="bullet"/>
+      <w:lvlText w:val="o"/>
+      <w:lvlJc w:val="left"/>
+      <w:pPr>
+        <w:ind w:left="1440" w:hanging="360"/>
+      </w:pPr>
+      <w:rPr>
+        <w:rFonts w:ascii="Courier New" w:hAnsi="Courier New" w:cs="Courier New" w:hint="default"/>
+      </w:rPr>
+    </w:lvl>
+    <w:lvl w:ilvl="2" w:tplc="04090005">
+      <w:start w:val="1"/>
+      <w:numFmt w:val="bullet"/>
+      <w:lvlText w:val=""/>
+      <w:lvlJc w:val="left"/>
+      <w:pPr>
+        <w:ind w:left="2160" w:hanging="360"/>
+      </w:pPr>
+      <w:rPr>
+        <w:rFonts w:ascii="Wingdings" w:hAnsi="Wingdings" w:hint="default"/>
+      </w:rPr>
+    </w:lvl>
+    <w:lvl w:ilvl="3" w:tplc="04090001">
+      <w:start w:val="1"/>
+      <w:numFmt w:val="bullet"/>
+      <w:lvlText w:val=""/>
+      <w:lvlJc w:val="left"/>
+      <w:pPr>
+        <w:ind w:left="2880" w:hanging="360"/>
+      </w:pPr>
+      <w:rPr>
+        <w:rFonts w:ascii="Symbol" w:hAnsi="Symbol" w:hint="default"/>
+      </w:rPr>
+    </w:lvl>
+    <w:lvl w:ilvl="4" w:tplc="04090003" w:tentative="1">
+      <w:start w:val="1"/>
+      <w:numFmt w:val="bullet"/>
+      <w:lvlText w:val="o"/>
+      <w:lvlJc w:val="left"/>
+      <w:pPr>
+        <w:ind w:left="3600" w:hanging="360"/>
+      </w:pPr>
+      <w:rPr>
+        <w:rFonts w:ascii="Courier New" w:hAnsi="Courier New" w:cs="Courier New" w:hint="default"/>
+      </w:rPr>
+    </w:lvl>
+    <w:lvl w:ilvl="5" w:tplc="04090005" w:tentative="1">
+      <w:start w:val="1"/>
+      <w:numFmt w:val="bullet"/>
+      <w:lvlText w:val=""/>
+      <w:lvlJc w:val="left"/>
+      <w:pPr>
+        <w:ind w:left="4320" w:hanging="360"/>
+      </w:pPr>
+      <w:rPr>
+        <w:rFonts w:ascii="Wingdings" w:hAnsi="Wingdings" w:hint="default"/>
+      </w:rPr>
+    </w:lvl>
+    <w:lvl w:ilvl="6" w:tplc="04090001" w:tentative="1">
+      <w:start w:val="1"/>
+      <w:numFmt w:val="bullet"/>
+      <w:lvlText w:val=""/>
+      <w:lvlJc w:val="left"/>
+      <w:pPr>
+        <w:ind w:left="5040" w:hanging="360"/>
+      </w:pPr>
+      <w:rPr>
+        <w:rFonts w:ascii="Symbol" w:hAnsi="Symbol" w:hint="default"/>
+      </w:rPr>
+    </w:lvl>
+    <w:lvl w:ilvl="7" w:tplc="04090003" w:tentative="1">
+      <w:start w:val="1"/>
+      <w:numFmt w:val="bullet"/>
+      <w:lvlText w:val="o"/>
+      <w:lvlJc w:val="left"/>
+      <w:pPr>
+        <w:ind w:left="5760" w:hanging="360"/>
+      </w:pPr>
+      <w:rPr>
+        <w:rFonts w:ascii="Courier New" w:hAnsi="Courier New" w:cs="Courier New" w:hint="default"/>
+      </w:rPr>
+    </w:lvl>
+    <w:lvl w:ilvl="8" w:tplc="04090005" w:tentative="1">
+      <w:start w:val="1"/>
+      <w:numFmt w:val="bullet"/>
+      <w:lvlText w:val=""/>
+      <w:lvlJc w:val="left"/>
+      <w:pPr>
+        <w:ind w:left="6480" w:hanging="360"/>
+      </w:pPr>
+      <w:rPr>
+        <w:rFonts w:ascii="Wingdings" w:hAnsi="Wingdings" w:hint="default"/>
+      </w:rPr>
+    </w:lvl>
+  </w:abstractNum>
+  <w:num w:numId="1" w16cid:durableId="1249921695">
+    <w:abstractNumId w:val="1"/>
   </w:num>
-  <w:num w:numId="2">
+  <w:num w:numId="2" w16cid:durableId="404031074">
+    <w:abstractNumId w:val="3"/>
+  </w:num>
+  <w:num w:numId="3" w16cid:durableId="760687852">
     <w:abstractNumId w:val="2"/>
   </w:num>
-  <w:num w:numId="3">
-    <w:abstractNumId w:val="1"/>
+  <w:num w:numId="4" w16cid:durableId="291253633">
+    <w:abstractNumId w:val="4"/>
+  </w:num>
+  <w:num w:numId="5" w16cid:durableId="1931116522">
+    <w:abstractNumId w:val="0"/>
   </w:num>
 </w:numbering>
 </file>

</xml_diff>

<commit_message>
Ya se cambian los turnos cada vez que reinicia
</commit_message>
<xml_diff>
--- a/Documento de organización del proyecto CI2611.docx
+++ b/Documento de organización del proyecto CI2611.docx
@@ -57,21 +57,7 @@
         <w:rPr>
           <w:rFonts w:ascii="Cambria Math" w:hAnsi="Cambria Math"/>
         </w:rPr>
-        <w:t xml:space="preserve">Enero – </w:t>
-      </w:r>
-      <w:proofErr w:type="gramStart"/>
-      <w:r>
-        <w:rPr>
-          <w:rFonts w:ascii="Cambria Math" w:hAnsi="Cambria Math"/>
-        </w:rPr>
-        <w:t>Marzo</w:t>
-      </w:r>
-      <w:proofErr w:type="gramEnd"/>
-      <w:r>
-        <w:rPr>
-          <w:rFonts w:ascii="Cambria Math" w:hAnsi="Cambria Math"/>
-        </w:rPr>
-        <w:t xml:space="preserve"> 2024</w:t>
+        <w:t>Enero – Marzo 2024</w:t>
       </w:r>
     </w:p>
     <w:p>
@@ -107,18 +93,18 @@
           <w:noProof/>
         </w:rPr>
         <w:drawing>
-          <wp:anchor distT="0" distB="0" distL="114300" distR="114300" simplePos="0" relativeHeight="251765760" behindDoc="0" locked="0" layoutInCell="1" allowOverlap="1" wp14:anchorId="1C9D9ACA" wp14:editId="2A44FD6A">
+          <wp:anchor distT="0" distB="0" distL="114300" distR="114300" simplePos="0" relativeHeight="251768832" behindDoc="0" locked="0" layoutInCell="1" allowOverlap="1" wp14:anchorId="67247EE2" wp14:editId="175863CF">
             <wp:simplePos x="0" y="0"/>
             <wp:positionH relativeFrom="column">
-              <wp:posOffset>2177008</wp:posOffset>
+              <wp:posOffset>2157537</wp:posOffset>
             </wp:positionH>
             <wp:positionV relativeFrom="paragraph">
-              <wp:posOffset>189979</wp:posOffset>
+              <wp:posOffset>200360</wp:posOffset>
             </wp:positionV>
-            <wp:extent cx="333375" cy="304800"/>
-            <wp:effectExtent l="0" t="0" r="9525" b="0"/>
+            <wp:extent cx="352425" cy="333375"/>
+            <wp:effectExtent l="0" t="0" r="9525" b="9525"/>
             <wp:wrapNone/>
-            <wp:docPr id="32" name="Gráfico 32" descr="Cara de miedo"/>
+            <wp:docPr id="44" name="Gráfico 44" descr="Una cara sonriente con lágrimas"/>
             <wp:cNvGraphicFramePr>
               <a:graphicFrameLocks xmlns:a="http://schemas.openxmlformats.org/drawingml/2006/main" noChangeAspect="1"/>
             </wp:cNvGraphicFramePr>
@@ -126,7 +112,7 @@
               <a:graphicData uri="http://schemas.openxmlformats.org/drawingml/2006/picture">
                 <pic:pic xmlns:pic="http://schemas.openxmlformats.org/drawingml/2006/picture">
                   <pic:nvPicPr>
-                    <pic:cNvPr id="32" name="Gráfico 32" descr="Cara de miedo"/>
+                    <pic:cNvPr id="44" name="Gráfico 44" descr="Una cara sonriente con lágrimas"/>
                     <pic:cNvPicPr/>
                   </pic:nvPicPr>
                   <pic:blipFill>
@@ -147,7 +133,7 @@
                   <pic:spPr>
                     <a:xfrm>
                       <a:off x="0" y="0"/>
-                      <a:ext cx="333375" cy="304800"/>
+                      <a:ext cx="352425" cy="333375"/>
                     </a:xfrm>
                     <a:prstGeom prst="rect">
                       <a:avLst/>
@@ -165,7 +151,7 @@
           <w:noProof/>
         </w:rPr>
         <w:drawing>
-          <wp:anchor distT="0" distB="0" distL="114300" distR="114300" simplePos="0" relativeHeight="251764736" behindDoc="0" locked="0" layoutInCell="1" allowOverlap="1" wp14:anchorId="18133FCB" wp14:editId="356A5C7F">
+          <wp:anchor distT="0" distB="0" distL="114300" distR="114300" simplePos="0" relativeHeight="251764736" behindDoc="0" locked="0" layoutInCell="1" allowOverlap="1" wp14:anchorId="18133FCB" wp14:editId="7EA83B6E">
             <wp:simplePos x="0" y="0"/>
             <wp:positionH relativeFrom="column">
               <wp:posOffset>1982913</wp:posOffset>
@@ -233,7 +219,7 @@
           <w:noProof/>
         </w:rPr>
         <w:drawing>
-          <wp:anchor distT="0" distB="0" distL="114300" distR="114300" simplePos="0" relativeHeight="251763712" behindDoc="0" locked="0" layoutInCell="1" allowOverlap="1" wp14:anchorId="712DD04A" wp14:editId="32A4F42B">
+          <wp:anchor distT="0" distB="0" distL="114300" distR="114300" simplePos="0" relativeHeight="251763712" behindDoc="0" locked="0" layoutInCell="1" allowOverlap="1" wp14:anchorId="712DD04A" wp14:editId="56A930AD">
             <wp:simplePos x="0" y="0"/>
             <wp:positionH relativeFrom="column">
               <wp:posOffset>1356189</wp:posOffset>
@@ -397,7 +383,6 @@
           <w:szCs w:val="17"/>
         </w:rPr>
       </w:pPr>
-      <w:proofErr w:type="spellStart"/>
       <w:r>
         <w:rPr>
           <w:rFonts w:ascii="Consolas" w:hAnsi="Consolas" w:cs="Courier New"/>
@@ -405,69 +390,8 @@
           <w:sz w:val="17"/>
           <w:szCs w:val="17"/>
         </w:rPr>
-        <w:t>from</w:t>
-      </w:r>
-      <w:proofErr w:type="spellEnd"/>
-      <w:r>
-        <w:rPr>
-          <w:rFonts w:ascii="Consolas" w:hAnsi="Consolas" w:cs="Courier New"/>
-          <w:color w:val="FFFFFF"/>
-          <w:sz w:val="17"/>
-          <w:szCs w:val="17"/>
-        </w:rPr>
-        <w:t xml:space="preserve"> </w:t>
-      </w:r>
-      <w:proofErr w:type="spellStart"/>
-      <w:r>
-        <w:rPr>
-          <w:rFonts w:ascii="Consolas" w:hAnsi="Consolas" w:cs="Courier New"/>
-          <w:color w:val="FFFFFF"/>
-          <w:sz w:val="17"/>
-          <w:szCs w:val="17"/>
-        </w:rPr>
-        <w:t>typing</w:t>
-      </w:r>
-      <w:proofErr w:type="spellEnd"/>
-      <w:r>
-        <w:rPr>
-          <w:rFonts w:ascii="Consolas" w:hAnsi="Consolas" w:cs="Courier New"/>
-          <w:color w:val="FFFFFF"/>
-          <w:sz w:val="17"/>
-          <w:szCs w:val="17"/>
-        </w:rPr>
-        <w:t xml:space="preserve"> </w:t>
-      </w:r>
-      <w:proofErr w:type="spellStart"/>
-      <w:r>
-        <w:rPr>
-          <w:rFonts w:ascii="Consolas" w:hAnsi="Consolas" w:cs="Courier New"/>
-          <w:color w:val="FFFFFF"/>
-          <w:sz w:val="17"/>
-          <w:szCs w:val="17"/>
-        </w:rPr>
-        <w:t>import</w:t>
-      </w:r>
-      <w:proofErr w:type="spellEnd"/>
-      <w:r>
-        <w:rPr>
-          <w:rFonts w:ascii="Consolas" w:hAnsi="Consolas" w:cs="Courier New"/>
-          <w:color w:val="FFFFFF"/>
-          <w:sz w:val="17"/>
-          <w:szCs w:val="17"/>
-        </w:rPr>
-        <w:t xml:space="preserve"> </w:t>
-      </w:r>
-      <w:proofErr w:type="spellStart"/>
-      <w:r>
-        <w:rPr>
-          <w:rFonts w:ascii="Consolas" w:hAnsi="Consolas" w:cs="Courier New"/>
-          <w:color w:val="FFFFFF"/>
-          <w:sz w:val="17"/>
-          <w:szCs w:val="17"/>
-        </w:rPr>
-        <w:t>List</w:t>
-      </w:r>
-      <w:proofErr w:type="spellEnd"/>
+        <w:t>from typing import List</w:t>
+      </w:r>
     </w:p>
     <w:p>
       <w:pPr>
@@ -721,21 +645,7 @@
         <w:rPr>
           <w:rFonts w:ascii="Cambria Math" w:hAnsi="Cambria Math"/>
         </w:rPr>
-        <w:t xml:space="preserve">Estudiantes: David Díaz y Alan </w:t>
-      </w:r>
-      <w:proofErr w:type="spellStart"/>
-      <w:r>
-        <w:rPr>
-          <w:rFonts w:ascii="Cambria Math" w:hAnsi="Cambria Math"/>
-        </w:rPr>
-        <w:t>Argotte</w:t>
-      </w:r>
-      <w:proofErr w:type="spellEnd"/>
-      <w:r>
-        <w:rPr>
-          <w:rFonts w:ascii="Cambria Math" w:hAnsi="Cambria Math"/>
-        </w:rPr>
-        <w:t xml:space="preserve"> </w:t>
+        <w:t xml:space="preserve">Estudiantes: David Díaz y Alan Argotte </w:t>
       </w:r>
     </w:p>
     <w:p>
@@ -2108,18 +2018,8 @@
           <w:b/>
           <w:bCs/>
         </w:rPr>
-        <w:t xml:space="preserve">Menú </w:t>
-      </w:r>
-      <w:proofErr w:type="spellStart"/>
-      <w:r>
-        <w:rPr>
-          <w:rFonts w:ascii="Cambria Math" w:hAnsi="Cambria Math"/>
-          <w:b/>
-          <w:bCs/>
-        </w:rPr>
-        <w:t>pre-juego</w:t>
-      </w:r>
-      <w:proofErr w:type="spellEnd"/>
+        <w:t>Menú pre-juego</w:t>
+      </w:r>
       <w:r>
         <w:rPr>
           <w:rFonts w:ascii="Cambria Math" w:hAnsi="Cambria Math"/>
@@ -5294,35 +5194,17 @@
           <w:rFonts w:ascii="Cambria Math" w:hAnsi="Cambria Math"/>
         </w:rPr>
       </w:pPr>
-      <w:proofErr w:type="spellStart"/>
-      <w:proofErr w:type="gramStart"/>
-      <w:r>
-        <w:rPr>
-          <w:rFonts w:ascii="Cambria Math" w:hAnsi="Cambria Math"/>
-        </w:rPr>
-        <w:t>List</w:t>
-      </w:r>
-      <w:proofErr w:type="spellEnd"/>
-      <w:r>
-        <w:rPr>
-          <w:rFonts w:ascii="Cambria Math" w:hAnsi="Cambria Math"/>
-        </w:rPr>
-        <w:t>[</w:t>
-      </w:r>
-      <w:proofErr w:type="spellStart"/>
-      <w:proofErr w:type="gramEnd"/>
-      <w:r>
-        <w:rPr>
-          <w:rFonts w:ascii="Cambria Math" w:hAnsi="Cambria Math"/>
-        </w:rPr>
-        <w:t>List</w:t>
-      </w:r>
-      <w:proofErr w:type="spellEnd"/>
-      <w:r>
-        <w:rPr>
-          <w:rFonts w:ascii="Cambria Math" w:hAnsi="Cambria Math"/>
-        </w:rPr>
-        <w:t>[</w:t>
+      <w:r>
+        <w:rPr>
+          <w:rFonts w:ascii="Cambria Math" w:hAnsi="Cambria Math"/>
+        </w:rPr>
+        <w:t>List[</w:t>
+      </w:r>
+      <w:r>
+        <w:rPr>
+          <w:rFonts w:ascii="Cambria Math" w:hAnsi="Cambria Math"/>
+        </w:rPr>
+        <w:t>List[</w:t>
       </w:r>
       <w:r>
         <w:rPr>
@@ -5376,16 +5258,8 @@
         <w:rPr>
           <w:rFonts w:ascii="Cambria Math" w:hAnsi="Cambria Math"/>
         </w:rPr>
-        <w:t xml:space="preserve">Lado: </w:t>
-      </w:r>
-      <w:proofErr w:type="spellStart"/>
-      <w:r>
-        <w:rPr>
-          <w:rFonts w:ascii="Cambria Math" w:hAnsi="Cambria Math"/>
-        </w:rPr>
-        <w:t>int</w:t>
-      </w:r>
-      <w:proofErr w:type="spellEnd"/>
+        <w:t>Lado: int</w:t>
+      </w:r>
     </w:p>
     <w:p>
       <w:pPr>
@@ -5402,16 +5276,8 @@
         <w:rPr>
           <w:rFonts w:ascii="Cambria Math" w:hAnsi="Cambria Math"/>
         </w:rPr>
-        <w:t xml:space="preserve">Turno: </w:t>
-      </w:r>
-      <w:proofErr w:type="spellStart"/>
-      <w:r>
-        <w:rPr>
-          <w:rFonts w:ascii="Cambria Math" w:hAnsi="Cambria Math"/>
-        </w:rPr>
-        <w:t>int</w:t>
-      </w:r>
-      <w:proofErr w:type="spellEnd"/>
+        <w:t>Turno: int</w:t>
+      </w:r>
     </w:p>
     <w:p>
       <w:pPr>
@@ -5442,33 +5308,11 @@
           <w:rFonts w:ascii="Cambria Math" w:hAnsi="Cambria Math"/>
         </w:rPr>
       </w:pPr>
-      <w:proofErr w:type="spellStart"/>
-      <w:r>
-        <w:rPr>
-          <w:rFonts w:ascii="Cambria Math" w:hAnsi="Cambria Math"/>
-        </w:rPr>
-        <w:t>Dibujar_</w:t>
-      </w:r>
-      <w:proofErr w:type="gramStart"/>
-      <w:r>
-        <w:rPr>
-          <w:rFonts w:ascii="Cambria Math" w:hAnsi="Cambria Math"/>
-        </w:rPr>
-        <w:t>Tablero</w:t>
-      </w:r>
-      <w:proofErr w:type="spellEnd"/>
-      <w:r>
-        <w:rPr>
-          <w:rFonts w:ascii="Cambria Math" w:hAnsi="Cambria Math"/>
-        </w:rPr>
-        <w:t>(</w:t>
-      </w:r>
-      <w:proofErr w:type="gramEnd"/>
-      <w:r>
-        <w:rPr>
-          <w:rFonts w:ascii="Cambria Math" w:hAnsi="Cambria Math"/>
-        </w:rPr>
-        <w:t>):</w:t>
+      <w:r>
+        <w:rPr>
+          <w:rFonts w:ascii="Cambria Math" w:hAnsi="Cambria Math"/>
+        </w:rPr>
+        <w:t>Dibujar_Tablero():</w:t>
       </w:r>
     </w:p>
     <w:p>
@@ -5482,33 +5326,11 @@
           <w:rFonts w:ascii="Cambria Math" w:hAnsi="Cambria Math"/>
         </w:rPr>
       </w:pPr>
-      <w:proofErr w:type="spellStart"/>
-      <w:r>
-        <w:rPr>
-          <w:rFonts w:ascii="Cambria Math" w:hAnsi="Cambria Math"/>
-        </w:rPr>
-        <w:t>Crear_</w:t>
-      </w:r>
-      <w:proofErr w:type="gramStart"/>
-      <w:r>
-        <w:rPr>
-          <w:rFonts w:ascii="Cambria Math" w:hAnsi="Cambria Math"/>
-        </w:rPr>
-        <w:t>Casilla</w:t>
-      </w:r>
-      <w:proofErr w:type="spellEnd"/>
-      <w:r>
-        <w:rPr>
-          <w:rFonts w:ascii="Cambria Math" w:hAnsi="Cambria Math"/>
-        </w:rPr>
-        <w:t>(</w:t>
-      </w:r>
-      <w:proofErr w:type="gramEnd"/>
-      <w:r>
-        <w:rPr>
-          <w:rFonts w:ascii="Cambria Math" w:hAnsi="Cambria Math"/>
-        </w:rPr>
-        <w:t>):</w:t>
+      <w:r>
+        <w:rPr>
+          <w:rFonts w:ascii="Cambria Math" w:hAnsi="Cambria Math"/>
+        </w:rPr>
+        <w:t>Crear_Casilla():</w:t>
       </w:r>
     </w:p>
     <w:p>
@@ -5522,33 +5344,11 @@
           <w:rFonts w:ascii="Cambria Math" w:hAnsi="Cambria Math"/>
         </w:rPr>
       </w:pPr>
-      <w:proofErr w:type="spellStart"/>
-      <w:r>
-        <w:rPr>
-          <w:rFonts w:ascii="Cambria Math" w:hAnsi="Cambria Math"/>
-        </w:rPr>
-        <w:t>Eliminar_</w:t>
-      </w:r>
-      <w:proofErr w:type="gramStart"/>
-      <w:r>
-        <w:rPr>
-          <w:rFonts w:ascii="Cambria Math" w:hAnsi="Cambria Math"/>
-        </w:rPr>
-        <w:t>Tablero</w:t>
-      </w:r>
-      <w:proofErr w:type="spellEnd"/>
-      <w:r>
-        <w:rPr>
-          <w:rFonts w:ascii="Cambria Math" w:hAnsi="Cambria Math"/>
-        </w:rPr>
-        <w:t>(</w:t>
-      </w:r>
-      <w:proofErr w:type="gramEnd"/>
-      <w:r>
-        <w:rPr>
-          <w:rFonts w:ascii="Cambria Math" w:hAnsi="Cambria Math"/>
-        </w:rPr>
-        <w:t>):</w:t>
+      <w:r>
+        <w:rPr>
+          <w:rFonts w:ascii="Cambria Math" w:hAnsi="Cambria Math"/>
+        </w:rPr>
+        <w:t>Eliminar_Tablero():</w:t>
       </w:r>
     </w:p>
     <w:p>
@@ -5562,33 +5362,11 @@
           <w:rFonts w:ascii="Cambria Math" w:hAnsi="Cambria Math"/>
         </w:rPr>
       </w:pPr>
-      <w:proofErr w:type="spellStart"/>
-      <w:r>
-        <w:rPr>
-          <w:rFonts w:ascii="Cambria Math" w:hAnsi="Cambria Math"/>
-        </w:rPr>
-        <w:t>Ganar_</w:t>
-      </w:r>
-      <w:proofErr w:type="gramStart"/>
-      <w:r>
-        <w:rPr>
-          <w:rFonts w:ascii="Cambria Math" w:hAnsi="Cambria Math"/>
-        </w:rPr>
-        <w:t>Tablero</w:t>
-      </w:r>
-      <w:proofErr w:type="spellEnd"/>
-      <w:r>
-        <w:rPr>
-          <w:rFonts w:ascii="Cambria Math" w:hAnsi="Cambria Math"/>
-        </w:rPr>
-        <w:t>(</w:t>
-      </w:r>
-      <w:proofErr w:type="gramEnd"/>
-      <w:r>
-        <w:rPr>
-          <w:rFonts w:ascii="Cambria Math" w:hAnsi="Cambria Math"/>
-        </w:rPr>
-        <w:t>):</w:t>
+      <w:r>
+        <w:rPr>
+          <w:rFonts w:ascii="Cambria Math" w:hAnsi="Cambria Math"/>
+        </w:rPr>
+        <w:t>Ganar_Tablero():</w:t>
       </w:r>
     </w:p>
     <w:p>
@@ -5602,33 +5380,11 @@
           <w:rFonts w:ascii="Cambria Math" w:hAnsi="Cambria Math"/>
         </w:rPr>
       </w:pPr>
-      <w:proofErr w:type="spellStart"/>
-      <w:r>
-        <w:rPr>
-          <w:rFonts w:ascii="Cambria Math" w:hAnsi="Cambria Math"/>
-        </w:rPr>
-        <w:t>Empatar_</w:t>
-      </w:r>
-      <w:proofErr w:type="gramStart"/>
-      <w:r>
-        <w:rPr>
-          <w:rFonts w:ascii="Cambria Math" w:hAnsi="Cambria Math"/>
-        </w:rPr>
-        <w:t>Tablero</w:t>
-      </w:r>
-      <w:proofErr w:type="spellEnd"/>
-      <w:r>
-        <w:rPr>
-          <w:rFonts w:ascii="Cambria Math" w:hAnsi="Cambria Math"/>
-        </w:rPr>
-        <w:t>(</w:t>
-      </w:r>
-      <w:proofErr w:type="gramEnd"/>
-      <w:r>
-        <w:rPr>
-          <w:rFonts w:ascii="Cambria Math" w:hAnsi="Cambria Math"/>
-        </w:rPr>
-        <w:t>):</w:t>
+      <w:r>
+        <w:rPr>
+          <w:rFonts w:ascii="Cambria Math" w:hAnsi="Cambria Math"/>
+        </w:rPr>
+        <w:t>Empatar_Tablero():</w:t>
       </w:r>
     </w:p>
     <w:p>
@@ -5642,33 +5398,11 @@
           <w:rFonts w:ascii="Cambria Math" w:hAnsi="Cambria Math"/>
         </w:rPr>
       </w:pPr>
-      <w:proofErr w:type="spellStart"/>
-      <w:r>
-        <w:rPr>
-          <w:rFonts w:ascii="Cambria Math" w:hAnsi="Cambria Math"/>
-        </w:rPr>
-        <w:t>Reiniciar_</w:t>
-      </w:r>
-      <w:proofErr w:type="gramStart"/>
-      <w:r>
-        <w:rPr>
-          <w:rFonts w:ascii="Cambria Math" w:hAnsi="Cambria Math"/>
-        </w:rPr>
-        <w:t>Tablero</w:t>
-      </w:r>
-      <w:proofErr w:type="spellEnd"/>
-      <w:r>
-        <w:rPr>
-          <w:rFonts w:ascii="Cambria Math" w:hAnsi="Cambria Math"/>
-        </w:rPr>
-        <w:t>(</w:t>
-      </w:r>
-      <w:proofErr w:type="gramEnd"/>
-      <w:r>
-        <w:rPr>
-          <w:rFonts w:ascii="Cambria Math" w:hAnsi="Cambria Math"/>
-        </w:rPr>
-        <w:t>):</w:t>
+      <w:r>
+        <w:rPr>
+          <w:rFonts w:ascii="Cambria Math" w:hAnsi="Cambria Math"/>
+        </w:rPr>
+        <w:t>Reiniciar_Tablero():</w:t>
       </w:r>
     </w:p>
     <w:p>
@@ -5722,16 +5456,8 @@
         <w:rPr>
           <w:rFonts w:ascii="Cambria Math" w:hAnsi="Cambria Math"/>
         </w:rPr>
-        <w:t xml:space="preserve">Estado: </w:t>
-      </w:r>
-      <w:proofErr w:type="spellStart"/>
-      <w:r>
-        <w:rPr>
-          <w:rFonts w:ascii="Cambria Math" w:hAnsi="Cambria Math"/>
-        </w:rPr>
-        <w:t>int</w:t>
-      </w:r>
-      <w:proofErr w:type="spellEnd"/>
+        <w:t>Estado: int</w:t>
+      </w:r>
     </w:p>
     <w:p>
       <w:pPr>
@@ -5744,49 +5470,17 @@
           <w:rFonts w:ascii="Cambria Math" w:hAnsi="Cambria Math"/>
         </w:rPr>
       </w:pPr>
-      <w:proofErr w:type="spellStart"/>
-      <w:r>
-        <w:rPr>
-          <w:rFonts w:ascii="Cambria Math" w:hAnsi="Cambria Math"/>
-        </w:rPr>
-        <w:t>Posicion</w:t>
-      </w:r>
-      <w:proofErr w:type="spellEnd"/>
-      <w:r>
-        <w:rPr>
-          <w:rFonts w:ascii="Cambria Math" w:hAnsi="Cambria Math"/>
-        </w:rPr>
-        <w:t xml:space="preserve">: </w:t>
-      </w:r>
-      <w:proofErr w:type="spellStart"/>
-      <w:r>
-        <w:rPr>
-          <w:rFonts w:ascii="Cambria Math" w:hAnsi="Cambria Math"/>
-        </w:rPr>
-        <w:t>Tuple</w:t>
-      </w:r>
-      <w:proofErr w:type="spellEnd"/>
-      <w:r>
-        <w:rPr>
-          <w:rFonts w:ascii="Cambria Math" w:hAnsi="Cambria Math"/>
-        </w:rPr>
-        <w:t>[</w:t>
-      </w:r>
-      <w:proofErr w:type="spellStart"/>
-      <w:proofErr w:type="gramStart"/>
-      <w:r>
-        <w:rPr>
-          <w:rFonts w:ascii="Cambria Math" w:hAnsi="Cambria Math"/>
-        </w:rPr>
-        <w:t>int,int</w:t>
-      </w:r>
-      <w:proofErr w:type="spellEnd"/>
-      <w:proofErr w:type="gramEnd"/>
-      <w:r>
-        <w:rPr>
-          <w:rFonts w:ascii="Cambria Math" w:hAnsi="Cambria Math"/>
-        </w:rPr>
-        <w:t>]</w:t>
+      <w:r>
+        <w:rPr>
+          <w:rFonts w:ascii="Cambria Math" w:hAnsi="Cambria Math"/>
+        </w:rPr>
+        <w:t>Posicion: Tuple</w:t>
+      </w:r>
+      <w:r>
+        <w:rPr>
+          <w:rFonts w:ascii="Cambria Math" w:hAnsi="Cambria Math"/>
+        </w:rPr>
+        <w:t>[int,int]</w:t>
       </w:r>
     </w:p>
     <w:p>
@@ -5804,16 +5498,8 @@
         <w:rPr>
           <w:rFonts w:ascii="Cambria Math" w:hAnsi="Cambria Math"/>
         </w:rPr>
-        <w:t xml:space="preserve">Lado: </w:t>
-      </w:r>
-      <w:proofErr w:type="spellStart"/>
-      <w:r>
-        <w:rPr>
-          <w:rFonts w:ascii="Cambria Math" w:hAnsi="Cambria Math"/>
-        </w:rPr>
-        <w:t>int</w:t>
-      </w:r>
-      <w:proofErr w:type="spellEnd"/>
+        <w:t>Lado: int</w:t>
+      </w:r>
     </w:p>
     <w:p>
       <w:pPr>
@@ -5862,33 +5548,11 @@
           <w:rFonts w:ascii="Cambria Math" w:hAnsi="Cambria Math"/>
         </w:rPr>
       </w:pPr>
-      <w:proofErr w:type="spellStart"/>
-      <w:r>
-        <w:rPr>
-          <w:rFonts w:ascii="Cambria Math" w:hAnsi="Cambria Math"/>
-        </w:rPr>
-        <w:t>Dibujar_</w:t>
-      </w:r>
-      <w:proofErr w:type="gramStart"/>
-      <w:r>
-        <w:rPr>
-          <w:rFonts w:ascii="Cambria Math" w:hAnsi="Cambria Math"/>
-        </w:rPr>
-        <w:t>Casilla</w:t>
-      </w:r>
-      <w:proofErr w:type="spellEnd"/>
-      <w:r>
-        <w:rPr>
-          <w:rFonts w:ascii="Cambria Math" w:hAnsi="Cambria Math"/>
-        </w:rPr>
-        <w:t>(</w:t>
-      </w:r>
-      <w:proofErr w:type="gramEnd"/>
-      <w:r>
-        <w:rPr>
-          <w:rFonts w:ascii="Cambria Math" w:hAnsi="Cambria Math"/>
-        </w:rPr>
-        <w:t>):</w:t>
+      <w:r>
+        <w:rPr>
+          <w:rFonts w:ascii="Cambria Math" w:hAnsi="Cambria Math"/>
+        </w:rPr>
+        <w:t>Dibujar_Casilla():</w:t>
       </w:r>
     </w:p>
     <w:p>
@@ -5915,33 +5579,11 @@
           <w:rFonts w:ascii="Cambria Math" w:hAnsi="Cambria Math"/>
         </w:rPr>
       </w:pPr>
-      <w:proofErr w:type="spellStart"/>
-      <w:r>
-        <w:rPr>
-          <w:rFonts w:ascii="Cambria Math" w:hAnsi="Cambria Math"/>
-        </w:rPr>
-        <w:t>Dibujar_</w:t>
-      </w:r>
-      <w:proofErr w:type="gramStart"/>
-      <w:r>
-        <w:rPr>
-          <w:rFonts w:ascii="Cambria Math" w:hAnsi="Cambria Math"/>
-        </w:rPr>
-        <w:t>Casilla</w:t>
-      </w:r>
-      <w:proofErr w:type="spellEnd"/>
-      <w:r>
-        <w:rPr>
-          <w:rFonts w:ascii="Cambria Math" w:hAnsi="Cambria Math"/>
-        </w:rPr>
-        <w:t>(</w:t>
-      </w:r>
-      <w:proofErr w:type="gramEnd"/>
-      <w:r>
-        <w:rPr>
-          <w:rFonts w:ascii="Cambria Math" w:hAnsi="Cambria Math"/>
-        </w:rPr>
-        <w:t>):</w:t>
+      <w:r>
+        <w:rPr>
+          <w:rFonts w:ascii="Cambria Math" w:hAnsi="Cambria Math"/>
+        </w:rPr>
+        <w:t>Dibujar_Casilla():</w:t>
       </w:r>
     </w:p>
     <w:p>
@@ -5955,41 +5597,17 @@
           <w:rFonts w:ascii="Cambria Math" w:hAnsi="Cambria Math"/>
         </w:rPr>
       </w:pPr>
-      <w:proofErr w:type="spellStart"/>
-      <w:r>
-        <w:rPr>
-          <w:rFonts w:ascii="Cambria Math" w:hAnsi="Cambria Math"/>
-        </w:rPr>
-        <w:t>Crear_</w:t>
-      </w:r>
-      <w:proofErr w:type="gramStart"/>
-      <w:r>
-        <w:rPr>
-          <w:rFonts w:ascii="Cambria Math" w:hAnsi="Cambria Math"/>
-        </w:rPr>
-        <w:t>cuadrado</w:t>
-      </w:r>
-      <w:proofErr w:type="spellEnd"/>
-      <w:r>
-        <w:rPr>
-          <w:rFonts w:ascii="Cambria Math" w:hAnsi="Cambria Math"/>
-        </w:rPr>
-        <w:t>(</w:t>
-      </w:r>
-      <w:proofErr w:type="spellStart"/>
-      <w:proofErr w:type="gramEnd"/>
-      <w:r>
-        <w:rPr>
-          <w:rFonts w:ascii="Cambria Math" w:hAnsi="Cambria Math"/>
-        </w:rPr>
-        <w:t>args</w:t>
-      </w:r>
-      <w:proofErr w:type="spellEnd"/>
-      <w:r>
-        <w:rPr>
-          <w:rFonts w:ascii="Cambria Math" w:hAnsi="Cambria Math"/>
-        </w:rPr>
-        <w:t>*, color</w:t>
+      <w:r>
+        <w:rPr>
+          <w:rFonts w:ascii="Cambria Math" w:hAnsi="Cambria Math"/>
+        </w:rPr>
+        <w:t>Crear_cuadrado(</w:t>
+      </w:r>
+      <w:r>
+        <w:rPr>
+          <w:rFonts w:ascii="Cambria Math" w:hAnsi="Cambria Math"/>
+        </w:rPr>
+        <w:t>args*, color</w:t>
       </w:r>
       <w:r>
         <w:rPr>
@@ -6009,19 +5627,11 @@
           <w:rFonts w:ascii="Cambria Math" w:hAnsi="Cambria Math"/>
         </w:rPr>
       </w:pPr>
-      <w:proofErr w:type="spellStart"/>
-      <w:r>
-        <w:rPr>
-          <w:rFonts w:ascii="Cambria Math" w:hAnsi="Cambria Math"/>
-        </w:rPr>
-        <w:t>Crear_Evento</w:t>
-      </w:r>
-      <w:proofErr w:type="spellEnd"/>
-      <w:r>
-        <w:rPr>
-          <w:rFonts w:ascii="Cambria Math" w:hAnsi="Cambria Math"/>
-        </w:rPr>
-        <w:t>(&lt;Botton-1&gt;)</w:t>
+      <w:r>
+        <w:rPr>
+          <w:rFonts w:ascii="Cambria Math" w:hAnsi="Cambria Math"/>
+        </w:rPr>
+        <w:t>Crear_Evento(&lt;Botton-1&gt;)</w:t>
       </w:r>
     </w:p>
     <w:p>
@@ -6035,33 +5645,11 @@
           <w:rFonts w:ascii="Cambria Math" w:hAnsi="Cambria Math"/>
         </w:rPr>
       </w:pPr>
-      <w:proofErr w:type="spellStart"/>
-      <w:r>
-        <w:rPr>
-          <w:rFonts w:ascii="Cambria Math" w:hAnsi="Cambria Math"/>
-        </w:rPr>
-        <w:t>Editar_</w:t>
-      </w:r>
-      <w:proofErr w:type="gramStart"/>
-      <w:r>
-        <w:rPr>
-          <w:rFonts w:ascii="Cambria Math" w:hAnsi="Cambria Math"/>
-        </w:rPr>
-        <w:t>Estado</w:t>
-      </w:r>
-      <w:proofErr w:type="spellEnd"/>
-      <w:r>
-        <w:rPr>
-          <w:rFonts w:ascii="Cambria Math" w:hAnsi="Cambria Math"/>
-        </w:rPr>
-        <w:t>(</w:t>
-      </w:r>
-      <w:proofErr w:type="gramEnd"/>
-      <w:r>
-        <w:rPr>
-          <w:rFonts w:ascii="Cambria Math" w:hAnsi="Cambria Math"/>
-        </w:rPr>
-        <w:t>)</w:t>
+      <w:r>
+        <w:rPr>
+          <w:rFonts w:ascii="Cambria Math" w:hAnsi="Cambria Math"/>
+        </w:rPr>
+        <w:t>Editar_Estado()</w:t>
       </w:r>
     </w:p>
     <w:p>
@@ -6075,33 +5663,11 @@
           <w:rFonts w:ascii="Cambria Math" w:hAnsi="Cambria Math"/>
         </w:rPr>
       </w:pPr>
-      <w:proofErr w:type="spellStart"/>
-      <w:r>
-        <w:rPr>
-          <w:rFonts w:ascii="Cambria Math" w:hAnsi="Cambria Math"/>
-        </w:rPr>
-        <w:t>Editar_</w:t>
-      </w:r>
-      <w:proofErr w:type="gramStart"/>
-      <w:r>
-        <w:rPr>
-          <w:rFonts w:ascii="Cambria Math" w:hAnsi="Cambria Math"/>
-        </w:rPr>
-        <w:t>Estado</w:t>
-      </w:r>
-      <w:proofErr w:type="spellEnd"/>
-      <w:r>
-        <w:rPr>
-          <w:rFonts w:ascii="Cambria Math" w:hAnsi="Cambria Math"/>
-        </w:rPr>
-        <w:t>(</w:t>
-      </w:r>
-      <w:proofErr w:type="gramEnd"/>
-      <w:r>
-        <w:rPr>
-          <w:rFonts w:ascii="Cambria Math" w:hAnsi="Cambria Math"/>
-        </w:rPr>
-        <w:t>):</w:t>
+      <w:r>
+        <w:rPr>
+          <w:rFonts w:ascii="Cambria Math" w:hAnsi="Cambria Math"/>
+        </w:rPr>
+        <w:t>Editar_Estado():</w:t>
       </w:r>
     </w:p>
     <w:p>
@@ -6133,42 +5699,12 @@
           <w:rFonts w:ascii="Cambria Math" w:hAnsi="Cambria Math"/>
         </w:rPr>
       </w:pPr>
-      <w:proofErr w:type="spellStart"/>
-      <w:r>
-        <w:rPr>
-          <w:rFonts w:ascii="Cambria Math" w:hAnsi="Cambria Math"/>
-        </w:rPr>
-        <w:t>Al_</w:t>
-      </w:r>
-      <w:proofErr w:type="gramStart"/>
-      <w:r>
-        <w:rPr>
-          <w:rFonts w:ascii="Cambria Math" w:hAnsi="Cambria Math"/>
-        </w:rPr>
-        <w:t>cambiar</w:t>
-      </w:r>
-      <w:proofErr w:type="spellEnd"/>
-      <w:r>
-        <w:rPr>
-          <w:rFonts w:ascii="Cambria Math" w:hAnsi="Cambria Math"/>
-        </w:rPr>
-        <w:t>(</w:t>
-      </w:r>
-      <w:proofErr w:type="gramEnd"/>
-      <w:r>
-        <w:rPr>
-          <w:rFonts w:ascii="Cambria Math" w:hAnsi="Cambria Math"/>
-        </w:rPr>
-        <w:t xml:space="preserve">) #llama a </w:t>
-      </w:r>
-      <w:proofErr w:type="spellStart"/>
-      <w:r>
-        <w:rPr>
-          <w:rFonts w:ascii="Cambria Math" w:hAnsi="Cambria Math"/>
-        </w:rPr>
-        <w:t>Cambiar_Turno</w:t>
-      </w:r>
-      <w:proofErr w:type="spellEnd"/>
+      <w:r>
+        <w:rPr>
+          <w:rFonts w:ascii="Cambria Math" w:hAnsi="Cambria Math"/>
+        </w:rPr>
+        <w:t>Al_cambiar() #llama a Cambiar_Turno</w:t>
+      </w:r>
     </w:p>
     <w:p>
       <w:pPr>
@@ -6260,21 +5796,7 @@
         <w:rPr>
           <w:rFonts w:ascii="Cambria Math" w:hAnsi="Cambria Math"/>
         </w:rPr>
-        <w:t xml:space="preserve">que contenga las dimensiones esperadas. (Vamos a poder mover el </w:t>
-      </w:r>
-      <w:proofErr w:type="spellStart"/>
-      <w:r>
-        <w:rPr>
-          <w:rFonts w:ascii="Cambria Math" w:hAnsi="Cambria Math"/>
-        </w:rPr>
-        <w:t>canvas</w:t>
-      </w:r>
-      <w:proofErr w:type="spellEnd"/>
-      <w:r>
-        <w:rPr>
-          <w:rFonts w:ascii="Cambria Math" w:hAnsi="Cambria Math"/>
-        </w:rPr>
-        <w:t xml:space="preserve">) </w:t>
+        <w:t xml:space="preserve">que contenga las dimensiones esperadas. (Vamos a poder mover el canvas) </w:t>
       </w:r>
     </w:p>
     <w:p>
@@ -7268,35 +6790,7 @@
         <w:rPr>
           <w:rFonts w:ascii="Cambria Math" w:eastAsiaTheme="minorEastAsia" w:hAnsi="Cambria Math"/>
         </w:rPr>
-        <w:t xml:space="preserve"> por lo menos el método </w:t>
-      </w:r>
-      <w:proofErr w:type="spellStart"/>
-      <w:r>
-        <w:rPr>
-          <w:rFonts w:ascii="Cambria Math" w:eastAsiaTheme="minorEastAsia" w:hAnsi="Cambria Math"/>
-        </w:rPr>
-        <w:t>crear_</w:t>
-      </w:r>
-      <w:proofErr w:type="gramStart"/>
-      <w:r>
-        <w:rPr>
-          <w:rFonts w:ascii="Cambria Math" w:eastAsiaTheme="minorEastAsia" w:hAnsi="Cambria Math"/>
-        </w:rPr>
-        <w:t>casilla</w:t>
-      </w:r>
-      <w:proofErr w:type="spellEnd"/>
-      <w:r>
-        <w:rPr>
-          <w:rFonts w:ascii="Cambria Math" w:eastAsiaTheme="minorEastAsia" w:hAnsi="Cambria Math"/>
-        </w:rPr>
-        <w:t>(</w:t>
-      </w:r>
-      <w:proofErr w:type="gramEnd"/>
-      <w:r>
-        <w:rPr>
-          <w:rFonts w:ascii="Cambria Math" w:eastAsiaTheme="minorEastAsia" w:hAnsi="Cambria Math"/>
-        </w:rPr>
-        <w:t>lienzo, x, y, ancho, alto)</w:t>
+        <w:t xml:space="preserve"> por lo menos el método crear_casilla(lienzo, x, y, ancho, alto)</w:t>
       </w:r>
     </w:p>
     <w:p>
@@ -7350,41 +6844,13 @@
         </w:rPr>
         <w:t xml:space="preserve">Cuando el usuario indique cuántas casillas desea (N), lo que haremos es dividir M sobre N. Eso determinará el ancho de las casillas. Una vez tenemos el ancho, se me ocurre crear las casillas con una función que sea, por ejemplo, </w:t>
       </w:r>
-      <w:proofErr w:type="spellStart"/>
-      <w:r>
-        <w:rPr>
-          <w:rFonts w:ascii="Cambria Math" w:hAnsi="Cambria Math"/>
-          <w:b/>
-          <w:bCs/>
-        </w:rPr>
-        <w:t>generar_</w:t>
-      </w:r>
-      <w:proofErr w:type="gramStart"/>
-      <w:r>
-        <w:rPr>
-          <w:rFonts w:ascii="Cambria Math" w:hAnsi="Cambria Math"/>
-          <w:b/>
-          <w:bCs/>
-        </w:rPr>
-        <w:t>tablero</w:t>
-      </w:r>
-      <w:proofErr w:type="spellEnd"/>
-      <w:r>
-        <w:rPr>
-          <w:rFonts w:ascii="Cambria Math" w:hAnsi="Cambria Math"/>
-          <w:b/>
-          <w:bCs/>
-        </w:rPr>
-        <w:t>(</w:t>
-      </w:r>
-      <w:proofErr w:type="gramEnd"/>
-      <w:r>
-        <w:rPr>
-          <w:rFonts w:ascii="Cambria Math" w:hAnsi="Cambria Math"/>
-          <w:b/>
-          <w:bCs/>
-        </w:rPr>
-        <w:t>).</w:t>
+      <w:r>
+        <w:rPr>
+          <w:rFonts w:ascii="Cambria Math" w:hAnsi="Cambria Math"/>
+          <w:b/>
+          <w:bCs/>
+        </w:rPr>
+        <w:t>generar_tablero().</w:t>
       </w:r>
     </w:p>
     <w:p>

</xml_diff>